<commit_message>
added cheatsheet info on notes.docx
</commit_message>
<xml_diff>
--- a/temp/notes.docx
+++ b/temp/notes.docx
@@ -12226,7 +12226,7 @@
           <w:numId w:val="2"/>
         </w:numPr>
       </w:pPr>
-      <w:hyperlink r:id="rId43" w:history="1">
+      <w:hyperlink r:id="rId43" w:anchor="typography-other-typographic-guidelines" w:history="1">
         <w:r>
           <w:rPr>
             <w:rStyle w:val="Hyperlink"/>
@@ -12237,7 +12237,55 @@
     </w:p>
     <w:p>
       <w:pPr>
+        <w:rPr>
+          <w:b/>
+        </w:rPr>
+      </w:pPr>
+    </w:p>
+    <w:p>
+      <w:pPr>
+        <w:rPr>
+          <w:b/>
+        </w:rPr>
+      </w:pPr>
+      <w:r>
+        <w:rPr>
+          <w:b/>
+        </w:rPr>
+        <w:t>CHEATSHEET</w:t>
+      </w:r>
+    </w:p>
+    <w:p>
+      <w:pPr>
         <w:pStyle w:val="ListParagraph"/>
+        <w:numPr>
+          <w:ilvl w:val="0"/>
+          <w:numId w:val="2"/>
+        </w:numPr>
+      </w:pPr>
+      <w:hyperlink r:id="rId44" w:history="1">
+        <w:r>
+          <w:rPr>
+            <w:rStyle w:val="Hyperlink"/>
+          </w:rPr>
+          <w:t>https://drive.google.com/file/d/0B5XIkMkayHgRMVljUVIyZzNmQUU/view?pref=2&amp;pli=1</w:t>
+        </w:r>
+      </w:hyperlink>
+    </w:p>
+    <w:p>
+      <w:pPr>
+        <w:pStyle w:val="ListParagraph"/>
+        <w:numPr>
+          <w:ilvl w:val="0"/>
+          <w:numId w:val="2"/>
+        </w:numPr>
+        <w:rPr>
+          <w:b/>
+        </w:rPr>
+      </w:pPr>
+    </w:p>
+    <w:p>
+      <w:pPr>
         <w:rPr>
           <w:b/>
         </w:rPr>

</xml_diff>